<commit_message>
2Op, memoryOps, BranchPrediction Analysis Report Done
</commit_message>
<xml_diff>
--- a/Analysis Report/One Operand.docx
+++ b/Analysis Report/One Operand.docx
@@ -433,7 +433,34 @@
           <w:szCs w:val="32"/>
           <w:lang w:bidi="ar-EG"/>
         </w:rPr>
-        <w:t>Data hazard, actual value of R1 has not been written yet. Needs 1 Nop instruction before it</w:t>
+        <w:t xml:space="preserve">Data hazard, actual value of R1 has not been written yet. </w:t>
+      </w:r>
+      <w:proofErr w:type="gramStart"/>
+      <w:r>
+        <w:rPr>
+          <w:sz w:val="32"/>
+          <w:szCs w:val="32"/>
+          <w:lang w:bidi="ar-EG"/>
+        </w:rPr>
+        <w:t xml:space="preserve">Needs 1 </w:t>
+      </w:r>
+      <w:proofErr w:type="spellStart"/>
+      <w:r>
+        <w:rPr>
+          <w:sz w:val="32"/>
+          <w:szCs w:val="32"/>
+          <w:lang w:bidi="ar-EG"/>
+        </w:rPr>
+        <w:t>Nop</w:t>
+      </w:r>
+      <w:proofErr w:type="spellEnd"/>
+      <w:r>
+        <w:rPr>
+          <w:sz w:val="32"/>
+          <w:szCs w:val="32"/>
+          <w:lang w:bidi="ar-EG"/>
+        </w:rPr>
+        <w:t xml:space="preserve"> instruction before it</w:t>
       </w:r>
       <w:r>
         <w:rPr>
@@ -459,6 +486,7 @@
         </w:rPr>
         <w:t>.</w:t>
       </w:r>
+      <w:proofErr w:type="gramEnd"/>
     </w:p>
     <w:p>
       <w:pPr>
@@ -533,7 +561,25 @@
           <w:szCs w:val="32"/>
           <w:lang w:bidi="ar-EG"/>
         </w:rPr>
-        <w:t>Data hazard, Needs 1 Nop only</w:t>
+        <w:t xml:space="preserve">Data hazard, Needs 1 </w:t>
+      </w:r>
+      <w:proofErr w:type="spellStart"/>
+      <w:r>
+        <w:rPr>
+          <w:sz w:val="32"/>
+          <w:szCs w:val="32"/>
+          <w:lang w:bidi="ar-EG"/>
+        </w:rPr>
+        <w:t>Nop</w:t>
+      </w:r>
+      <w:proofErr w:type="spellEnd"/>
+      <w:r>
+        <w:rPr>
+          <w:sz w:val="32"/>
+          <w:szCs w:val="32"/>
+          <w:lang w:bidi="ar-EG"/>
+        </w:rPr>
+        <w:t xml:space="preserve"> only</w:t>
       </w:r>
     </w:p>
     <w:p>
@@ -572,7 +618,25 @@
           <w:lang w:bidi="ar-EG"/>
         </w:rPr>
         <w:lastRenderedPageBreak/>
-        <w:t>Data hazard, Needs 1 Nop only</w:t>
+        <w:t xml:space="preserve">Data hazard, Needs 1 </w:t>
+      </w:r>
+      <w:proofErr w:type="spellStart"/>
+      <w:r>
+        <w:rPr>
+          <w:sz w:val="32"/>
+          <w:szCs w:val="32"/>
+          <w:lang w:bidi="ar-EG"/>
+        </w:rPr>
+        <w:t>Nop</w:t>
+      </w:r>
+      <w:proofErr w:type="spellEnd"/>
+      <w:r>
+        <w:rPr>
+          <w:sz w:val="32"/>
+          <w:szCs w:val="32"/>
+          <w:lang w:bidi="ar-EG"/>
+        </w:rPr>
+        <w:t xml:space="preserve"> only</w:t>
       </w:r>
     </w:p>
     <w:p>
@@ -610,7 +674,25 @@
           <w:szCs w:val="32"/>
           <w:lang w:bidi="ar-EG"/>
         </w:rPr>
-        <w:t>Data hazard, Needs 1 Nop only</w:t>
+        <w:t xml:space="preserve">Data hazard, Needs 1 </w:t>
+      </w:r>
+      <w:proofErr w:type="spellStart"/>
+      <w:r>
+        <w:rPr>
+          <w:sz w:val="32"/>
+          <w:szCs w:val="32"/>
+          <w:lang w:bidi="ar-EG"/>
+        </w:rPr>
+        <w:t>Nop</w:t>
+      </w:r>
+      <w:proofErr w:type="spellEnd"/>
+      <w:r>
+        <w:rPr>
+          <w:sz w:val="32"/>
+          <w:szCs w:val="32"/>
+          <w:lang w:bidi="ar-EG"/>
+        </w:rPr>
+        <w:t xml:space="preserve"> only</w:t>
       </w:r>
     </w:p>
     <w:p>
@@ -661,10 +743,10 @@
       <w:r>
         <w:rPr>
           <w:rFonts w:cs="Arial" w:hint="cs"/>
+          <w:noProof/>
           <w:sz w:val="32"/>
           <w:szCs w:val="32"/>
           <w:rtl/>
-          <w:lang w:bidi="ar-EG"/>
         </w:rPr>
         <w:drawing>
           <wp:inline distT="0" distB="0" distL="0" distR="0">
@@ -809,7 +891,25 @@
           <w:lang w:bidi="ar-EG"/>
         </w:rPr>
         <w:lastRenderedPageBreak/>
-        <w:t>R1 has false value!, joined the instruction as 0 as the value  FFFFFFFF has not been written back.</w:t>
+        <w:t>R1 has false value</w:t>
+      </w:r>
+      <w:proofErr w:type="gramStart"/>
+      <w:r>
+        <w:rPr>
+          <w:sz w:val="32"/>
+          <w:szCs w:val="32"/>
+          <w:lang w:bidi="ar-EG"/>
+        </w:rPr>
+        <w:t>!,</w:t>
+      </w:r>
+      <w:proofErr w:type="gramEnd"/>
+      <w:r>
+        <w:rPr>
+          <w:sz w:val="32"/>
+          <w:szCs w:val="32"/>
+          <w:lang w:bidi="ar-EG"/>
+        </w:rPr>
+        <w:t xml:space="preserve"> joined the instruction as 0 as the value  FFFFFFFF has not been written back.</w:t>
       </w:r>
     </w:p>
     <w:p>
@@ -918,7 +1018,6 @@
       <w:pPr>
         <w:jc w:val="right"/>
         <w:rPr>
-          <w:rFonts w:hint="cs"/>
           <w:sz w:val="32"/>
           <w:szCs w:val="32"/>
           <w:u w:val="single"/>
@@ -1020,7 +1119,25 @@
           <w:szCs w:val="32"/>
           <w:lang w:bidi="ar-EG"/>
         </w:rPr>
-        <w:t>Output port has a value of 5 instead of 6!, as that value has not been written in R1 yet.</w:t>
+        <w:t>Output port has a value of 5 instead of 6</w:t>
+      </w:r>
+      <w:proofErr w:type="gramStart"/>
+      <w:r>
+        <w:rPr>
+          <w:sz w:val="32"/>
+          <w:szCs w:val="32"/>
+          <w:lang w:bidi="ar-EG"/>
+        </w:rPr>
+        <w:t>!,</w:t>
+      </w:r>
+      <w:proofErr w:type="gramEnd"/>
+      <w:r>
+        <w:rPr>
+          <w:sz w:val="32"/>
+          <w:szCs w:val="32"/>
+          <w:lang w:bidi="ar-EG"/>
+        </w:rPr>
+        <w:t xml:space="preserve"> as that value has not been written in R1 yet.</w:t>
       </w:r>
     </w:p>
     <w:p>
@@ -1284,7 +1401,7 @@
           <w:szCs w:val="40"/>
           <w:lang w:bidi="ar-EG"/>
         </w:rPr>
-        <w:t xml:space="preserve">All hazards is supposedly </w:t>
+        <w:t xml:space="preserve">All hazards </w:t>
       </w:r>
       <w:r>
         <w:rPr>
@@ -1292,6 +1409,22 @@
           <w:szCs w:val="40"/>
           <w:lang w:bidi="ar-EG"/>
         </w:rPr>
+        <w:t>are</w:t>
+      </w:r>
+      <w:r>
+        <w:rPr>
+          <w:sz w:val="40"/>
+          <w:szCs w:val="40"/>
+          <w:lang w:bidi="ar-EG"/>
+        </w:rPr>
+        <w:t xml:space="preserve"> supposedly </w:t>
+      </w:r>
+      <w:r>
+        <w:rPr>
+          <w:sz w:val="40"/>
+          <w:szCs w:val="40"/>
+          <w:lang w:bidi="ar-EG"/>
+        </w:rPr>
         <w:t>solved with Forwarding Unit</w:t>
       </w:r>
     </w:p>
@@ -1299,7 +1432,6 @@
       <w:pPr>
         <w:jc w:val="right"/>
         <w:rPr>
-          <w:rFonts w:hint="cs"/>
           <w:sz w:val="40"/>
           <w:szCs w:val="40"/>
           <w:u w:val="single"/>
@@ -1421,7 +1553,6 @@
       <w:pPr>
         <w:jc w:val="right"/>
         <w:rPr>
-          <w:rFonts w:hint="cs"/>
           <w:sz w:val="32"/>
           <w:szCs w:val="32"/>
           <w:u w:val="single"/>
@@ -1516,7 +1647,25 @@
           <w:szCs w:val="32"/>
           <w:lang w:bidi="ar-EG"/>
         </w:rPr>
-        <w:t>Correct value of  R2 (10) was read, so yielded FFFFFFEF</w:t>
+        <w:t xml:space="preserve">Correct value </w:t>
+      </w:r>
+      <w:proofErr w:type="gramStart"/>
+      <w:r>
+        <w:rPr>
+          <w:sz w:val="32"/>
+          <w:szCs w:val="32"/>
+          <w:lang w:bidi="ar-EG"/>
+        </w:rPr>
+        <w:t>of  R2</w:t>
+      </w:r>
+      <w:proofErr w:type="gramEnd"/>
+      <w:r>
+        <w:rPr>
+          <w:sz w:val="32"/>
+          <w:szCs w:val="32"/>
+          <w:lang w:bidi="ar-EG"/>
+        </w:rPr>
+        <w:t xml:space="preserve"> (10) was read, so yielded FFFFFFEF</w:t>
       </w:r>
     </w:p>
     <w:p>
@@ -1616,8 +1765,18 @@
           <w:szCs w:val="32"/>
           <w:lang w:bidi="ar-EG"/>
         </w:rPr>
-        <w:t>Correct value of R1 is read and put at the outport</w:t>
-      </w:r>
+        <w:t xml:space="preserve">Correct value of R1 is read and put at the </w:t>
+      </w:r>
+      <w:proofErr w:type="spellStart"/>
+      <w:r>
+        <w:rPr>
+          <w:sz w:val="32"/>
+          <w:szCs w:val="32"/>
+          <w:lang w:bidi="ar-EG"/>
+        </w:rPr>
+        <w:t>outport</w:t>
+      </w:r>
+      <w:proofErr w:type="spellEnd"/>
     </w:p>
     <w:p>
       <w:pPr>
@@ -1781,20 +1940,6 @@
         <w:tabs>
           <w:tab w:val="left" w:pos="2306"/>
         </w:tabs>
-        <w:rPr>
-          <w:rFonts w:hint="cs"/>
-          <w:sz w:val="32"/>
-          <w:szCs w:val="32"/>
-          <w:rtl/>
-          <w:lang w:bidi="ar-EG"/>
-        </w:rPr>
-      </w:pPr>
-    </w:p>
-    <w:p>
-      <w:pPr>
-        <w:tabs>
-          <w:tab w:val="left" w:pos="2306"/>
-        </w:tabs>
         <w:jc w:val="right"/>
         <w:rPr>
           <w:b/>
@@ -1812,6 +1957,7 @@
           <w:szCs w:val="48"/>
           <w:lang w:bidi="ar-EG"/>
         </w:rPr>
+        <w:lastRenderedPageBreak/>
         <w:t>Increment III and</w:t>
       </w:r>
       <w:r>
@@ -1832,18 +1978,36 @@
         </w:tabs>
         <w:jc w:val="right"/>
         <w:rPr>
-          <w:sz w:val="32"/>
-          <w:szCs w:val="32"/>
-          <w:lang w:bidi="ar-EG"/>
-        </w:rPr>
-      </w:pPr>
-      <w:r>
-        <w:rPr>
-          <w:sz w:val="32"/>
-          <w:szCs w:val="32"/>
-          <w:lang w:bidi="ar-EG"/>
-        </w:rPr>
-        <w:t>Exactly the same as II, It was already hazard-free, no more hazards were to be handled by stalling or flushing needed.</w:t>
+          <w:rFonts w:hint="cs"/>
+          <w:sz w:val="32"/>
+          <w:szCs w:val="32"/>
+          <w:rtl/>
+          <w:lang w:bidi="ar-EG"/>
+        </w:rPr>
+      </w:pPr>
+      <w:r>
+        <w:rPr>
+          <w:sz w:val="32"/>
+          <w:szCs w:val="32"/>
+          <w:lang w:bidi="ar-EG"/>
+        </w:rPr>
+        <w:t xml:space="preserve">Exactly the same as II, It was already hazard-free, no more hazards </w:t>
+      </w:r>
+      <w:r>
+        <w:rPr>
+          <w:sz w:val="32"/>
+          <w:szCs w:val="32"/>
+          <w:lang w:bidi="ar-EG"/>
+        </w:rPr>
+        <w:t>need</w:t>
+      </w:r>
+      <w:r>
+        <w:rPr>
+          <w:sz w:val="32"/>
+          <w:szCs w:val="32"/>
+          <w:lang w:bidi="ar-EG"/>
+        </w:rPr>
+        <w:t xml:space="preserve"> to be handled by stalling or flushing </w:t>
       </w:r>
     </w:p>
     <w:sectPr>

</xml_diff>